<commit_message>
* Final Version for the FA2 Assignment + Added the LFS Prototype Video.mp4 * Changes to the FA2_digital_solution_scaffold.docx
* Various Bug Fixes and Changes

Signed-off-by: xg29763 <xg29763@tas.qld.edu.au>
</commit_message>
<xml_diff>
--- a/DOCUMENTS/FA2_digital_solution_scaffold.docx
+++ b/DOCUMENTS/FA2_digital_solution_scaffold.docx
@@ -8,7 +8,7 @@
           <w:rFonts w:ascii="Calibri" w:eastAsia="Times New Roman" w:hAnsi="Calibri" w:cs="Calibri"/>
           <w:sz w:val="22"/>
           <w:szCs w:val="22"/>
-          <w:lang w:val="en-AU" w:eastAsia="en-AU"/>
+          <w:lang w:eastAsia="en-AU"/>
         </w:rPr>
       </w:pPr>
       <w:r>
@@ -17,7 +17,7 @@
           <w:noProof/>
           <w:sz w:val="22"/>
           <w:szCs w:val="22"/>
-          <w:lang w:val="en-AU" w:eastAsia="en-AU"/>
+          <w:lang w:eastAsia="en-AU"/>
         </w:rPr>
         <w:drawing>
           <wp:inline distT="0" distB="0" distL="0" distR="0" wp14:anchorId="7404D4B1" wp14:editId="7DD7FE9A">
@@ -159,7 +159,6 @@
       </w:pPr>
     </w:p>
     <w:p>
-      <w:bookmarkStart w:id="0" w:name="_GoBack"/>
       <w:r>
         <w:rPr>
           <w:rFonts w:eastAsia="Times New Roman"/>
@@ -216,7 +215,6 @@
           </wp:inline>
         </w:drawing>
       </w:r>
-      <w:bookmarkEnd w:id="0"/>
     </w:p>
     <w:p/>
     <w:p>
@@ -408,7 +406,7 @@
           <w:color w:val="A9B7C6"/>
           <w:sz w:val="20"/>
           <w:szCs w:val="20"/>
-          <w:lang w:val="en-AU" w:eastAsia="en-AU"/>
+          <w:lang w:eastAsia="en-AU"/>
         </w:rPr>
       </w:pPr>
       <w:r>
@@ -417,7 +415,7 @@
           <w:color w:val="6A8759"/>
           <w:sz w:val="20"/>
           <w:szCs w:val="20"/>
-          <w:lang w:val="en-AU" w:eastAsia="en-AU"/>
+          <w:lang w:eastAsia="en-AU"/>
         </w:rPr>
         <w:t xml:space="preserve">SELECT </w:t>
       </w:r>
@@ -427,7 +425,7 @@
           <w:color w:val="FFC66D"/>
           <w:sz w:val="20"/>
           <w:szCs w:val="20"/>
-          <w:lang w:val="en-AU" w:eastAsia="en-AU"/>
+          <w:lang w:eastAsia="en-AU"/>
         </w:rPr>
         <w:t>*</w:t>
       </w:r>
@@ -437,7 +435,7 @@
           <w:color w:val="6A8759"/>
           <w:sz w:val="20"/>
           <w:szCs w:val="20"/>
-          <w:lang w:val="en-AU" w:eastAsia="en-AU"/>
+          <w:lang w:eastAsia="en-AU"/>
         </w:rPr>
         <w:t xml:space="preserve"> FROM </w:t>
       </w:r>
@@ -448,7 +446,7 @@
           <w:color w:val="6A8759"/>
           <w:sz w:val="20"/>
           <w:szCs w:val="20"/>
-          <w:lang w:val="en-AU" w:eastAsia="en-AU"/>
+          <w:lang w:eastAsia="en-AU"/>
         </w:rPr>
         <w:t>lfs_users</w:t>
       </w:r>
@@ -459,7 +457,7 @@
           <w:color w:val="6A8759"/>
           <w:sz w:val="20"/>
           <w:szCs w:val="20"/>
-          <w:lang w:val="en-AU" w:eastAsia="en-AU"/>
+          <w:lang w:eastAsia="en-AU"/>
         </w:rPr>
         <w:t xml:space="preserve"> WHERE </w:t>
       </w:r>
@@ -470,7 +468,7 @@
           <w:color w:val="6A8759"/>
           <w:sz w:val="20"/>
           <w:szCs w:val="20"/>
-          <w:lang w:val="en-AU" w:eastAsia="en-AU"/>
+          <w:lang w:eastAsia="en-AU"/>
         </w:rPr>
         <w:t>currentSession</w:t>
       </w:r>
@@ -481,7 +479,7 @@
           <w:color w:val="6A8759"/>
           <w:sz w:val="20"/>
           <w:szCs w:val="20"/>
-          <w:lang w:val="en-AU" w:eastAsia="en-AU"/>
+          <w:lang w:eastAsia="en-AU"/>
         </w:rPr>
         <w:t xml:space="preserve"> </w:t>
       </w:r>
@@ -492,7 +490,7 @@
           <w:color w:val="6A8759"/>
           <w:sz w:val="20"/>
           <w:szCs w:val="20"/>
-          <w:lang w:val="en-AU" w:eastAsia="en-AU"/>
+          <w:lang w:eastAsia="en-AU"/>
         </w:rPr>
         <w:t>= ?</w:t>
       </w:r>
@@ -584,6 +582,9 @@
         </w:sectPr>
       </w:pPr>
       <w:r>
+        <w:rPr>
+          <w:noProof/>
+        </w:rPr>
         <w:drawing>
           <wp:inline distT="0" distB="0" distL="0" distR="0" wp14:anchorId="7B7CFB5D" wp14:editId="332C5812">
             <wp:extent cx="6153150" cy="2138363"/>
@@ -631,24 +632,349 @@
       </w:r>
     </w:p>
     <w:p/>
-    <w:p/>
-    <w:p/>
-    <w:p/>
-    <w:p/>
-    <w:p/>
-    <w:p/>
-    <w:p/>
-    <w:p/>
-    <w:p/>
-    <w:p/>
     <w:p>
       <w:pPr>
-        <w:tabs>
-          <w:tab w:val="left" w:pos="9020"/>
-        </w:tabs>
+        <w:rPr>
+          <w:u w:val="single"/>
+        </w:rPr>
       </w:pPr>
       <w:r>
+        <w:rPr>
+          <w:u w:val="single"/>
+        </w:rPr>
+        <w:t>Validating Logins:</w:t>
+      </w:r>
+    </w:p>
+    <w:p>
+      <w:pPr>
+        <w:rPr>
+          <w:b/>
+        </w:rPr>
+      </w:pPr>
+      <w:r>
+        <w:rPr>
+          <w:b/>
+        </w:rPr>
+        <w:t>START</w:t>
+      </w:r>
+    </w:p>
+    <w:p>
+      <w:r>
+        <w:rPr>
+          <w:b/>
+        </w:rPr>
+        <w:t>SET</w:t>
+      </w:r>
+      <w:r>
+        <w:t xml:space="preserve"> _email Form Email Input</w:t>
+      </w:r>
+    </w:p>
+    <w:p>
+      <w:r>
+        <w:rPr>
+          <w:b/>
+        </w:rPr>
+        <w:t>SET</w:t>
+      </w:r>
+      <w:r>
+        <w:t xml:space="preserve"> _password = Form Password Input</w:t>
+      </w:r>
+    </w:p>
+    <w:p>
+      <w:r>
+        <w:rPr>
+          <w:b/>
+        </w:rPr>
+        <w:t>IF</w:t>
+      </w:r>
+      <w:r>
+        <w:t xml:space="preserve"> the password associated with _email is the same as encrypted _password</w:t>
+      </w:r>
+    </w:p>
+    <w:p>
+      <w:r>
         <w:tab/>
+      </w:r>
+      <w:r>
+        <w:rPr>
+          <w:b/>
+        </w:rPr>
+        <w:t>THEN</w:t>
+      </w:r>
+      <w:r>
+        <w:t xml:space="preserve"> return session cookie and record the session in the database</w:t>
+      </w:r>
+    </w:p>
+    <w:p>
+      <w:pPr>
+        <w:rPr>
+          <w:b/>
+        </w:rPr>
+      </w:pPr>
+      <w:r>
+        <w:rPr>
+          <w:b/>
+        </w:rPr>
+        <w:t>ELSE</w:t>
+      </w:r>
+    </w:p>
+    <w:p>
+      <w:r>
+        <w:tab/>
+      </w:r>
+      <w:r>
+        <w:t>return client to login screen</w:t>
+      </w:r>
+    </w:p>
+    <w:p>
+      <w:pPr>
+        <w:rPr>
+          <w:b/>
+        </w:rPr>
+      </w:pPr>
+      <w:r>
+        <w:rPr>
+          <w:b/>
+        </w:rPr>
+        <w:t>END</w:t>
+      </w:r>
+    </w:p>
+    <w:p>
+      <w:pPr>
+        <w:rPr>
+          <w:u w:val="single"/>
+        </w:rPr>
+      </w:pPr>
+      <w:r>
+        <w:rPr>
+          <w:u w:val="single"/>
+        </w:rPr>
+        <w:t>Tracker Page:</w:t>
+      </w:r>
+    </w:p>
+    <w:p>
+      <w:pPr>
+        <w:rPr>
+          <w:b/>
+        </w:rPr>
+      </w:pPr>
+      <w:r>
+        <w:rPr>
+          <w:b/>
+        </w:rPr>
+        <w:t>START</w:t>
+      </w:r>
+    </w:p>
+    <w:p>
+      <w:r>
+        <w:rPr>
+          <w:b/>
+        </w:rPr>
+        <w:t>SET</w:t>
+      </w:r>
+      <w:r>
+        <w:t xml:space="preserve"> _id Form Tracking Id/Code</w:t>
+      </w:r>
+    </w:p>
+    <w:p>
+      <w:r>
+        <w:rPr>
+          <w:b/>
+        </w:rPr>
+        <w:t>IF</w:t>
+      </w:r>
+      <w:r>
+        <w:t xml:space="preserve"> id is invalid or nothing</w:t>
+      </w:r>
+    </w:p>
+    <w:p>
+      <w:r>
+        <w:tab/>
+      </w:r>
+      <w:r>
+        <w:rPr>
+          <w:b/>
+        </w:rPr>
+        <w:t>THEN</w:t>
+      </w:r>
+      <w:r>
+        <w:t xml:space="preserve"> return to the main page</w:t>
+      </w:r>
+    </w:p>
+    <w:p>
+      <w:pPr>
+        <w:rPr>
+          <w:b/>
+        </w:rPr>
+      </w:pPr>
+      <w:r>
+        <w:rPr>
+          <w:b/>
+        </w:rPr>
+        <w:t>ELSE</w:t>
+      </w:r>
+    </w:p>
+    <w:p>
+      <w:r>
+        <w:tab/>
+      </w:r>
+      <w:r>
+        <w:rPr>
+          <w:b/>
+        </w:rPr>
+        <w:t>SET</w:t>
+      </w:r>
+      <w:r>
+        <w:t xml:space="preserve"> _article everything associated with the _id (tracking id) in the database</w:t>
+      </w:r>
+      <w:r>
+        <w:br/>
+      </w:r>
+      <w:r>
+        <w:tab/>
+        <w:t>return _article to the client and display appropriate data</w:t>
+      </w:r>
+    </w:p>
+    <w:p>
+      <w:pPr>
+        <w:rPr>
+          <w:b/>
+        </w:rPr>
+      </w:pPr>
+      <w:r>
+        <w:rPr>
+          <w:b/>
+        </w:rPr>
+        <w:t>END</w:t>
+      </w:r>
+    </w:p>
+    <w:p>
+      <w:pPr>
+        <w:rPr>
+          <w:u w:val="single"/>
+        </w:rPr>
+      </w:pPr>
+      <w:r>
+        <w:rPr>
+          <w:u w:val="single"/>
+        </w:rPr>
+        <w:t>Staff Articles Dashboard:</w:t>
+      </w:r>
+    </w:p>
+    <w:p>
+      <w:pPr>
+        <w:rPr>
+          <w:b/>
+        </w:rPr>
+      </w:pPr>
+      <w:r>
+        <w:rPr>
+          <w:b/>
+        </w:rPr>
+        <w:t>START</w:t>
+      </w:r>
+    </w:p>
+    <w:p>
+      <w:r>
+        <w:rPr>
+          <w:b/>
+        </w:rPr>
+        <w:t>SET</w:t>
+      </w:r>
+      <w:r>
+        <w:t xml:space="preserve"> _session User’s Session Key Cookie</w:t>
+      </w:r>
+    </w:p>
+    <w:p>
+      <w:r>
+        <w:rPr>
+          <w:b/>
+        </w:rPr>
+        <w:t>SET</w:t>
+      </w:r>
+      <w:r>
+        <w:t xml:space="preserve"> _verify from all users associated with _session key</w:t>
+      </w:r>
+    </w:p>
+    <w:p>
+      <w:r>
+        <w:rPr>
+          <w:b/>
+        </w:rPr>
+        <w:t>IF</w:t>
+      </w:r>
+      <w:r>
+        <w:t xml:space="preserve"> _verify is not nothing or invalid</w:t>
+      </w:r>
+    </w:p>
+    <w:p>
+      <w:pPr>
+        <w:rPr>
+          <w:b/>
+        </w:rPr>
+      </w:pPr>
+      <w:r>
+        <w:tab/>
+      </w:r>
+      <w:r>
+        <w:rPr>
+          <w:b/>
+        </w:rPr>
+        <w:t>THEN BEGIN</w:t>
+      </w:r>
+    </w:p>
+    <w:p>
+      <w:r>
+        <w:tab/>
+      </w:r>
+      <w:r>
+        <w:tab/>
+        <w:t>SET _a GET every article from the database</w:t>
+      </w:r>
+    </w:p>
+    <w:p>
+      <w:pPr>
+        <w:rPr>
+          <w:b/>
+        </w:rPr>
+      </w:pPr>
+      <w:r>
+        <w:tab/>
+      </w:r>
+      <w:r>
+        <w:rPr>
+          <w:b/>
+        </w:rPr>
+        <w:t>EXCEPTION</w:t>
+      </w:r>
+    </w:p>
+    <w:p>
+      <w:r>
+        <w:tab/>
+      </w:r>
+      <w:r>
+        <w:tab/>
+        <w:t>Return to a blank articles staff dashboard page</w:t>
+      </w:r>
+      <w:r>
+        <w:br/>
+      </w:r>
+      <w:r>
+        <w:tab/>
+        <w:t>Return to an articles page and pass through _a to the page</w:t>
+      </w:r>
+    </w:p>
+    <w:p>
+      <w:pPr>
+        <w:rPr>
+          <w:b/>
+        </w:rPr>
+      </w:pPr>
+      <w:r>
+        <w:rPr>
+          <w:b/>
+        </w:rPr>
+        <w:t>END</w:t>
       </w:r>
     </w:p>
     <w:p>
@@ -664,9 +990,6 @@
           <w:docGrid w:linePitch="360"/>
         </w:sectPr>
       </w:pPr>
-      <w:r>
-        <w:tab/>
-      </w:r>
     </w:p>
     <w:p/>
     <w:p>
@@ -1440,17 +1763,6 @@
         <w:br w:type="page"/>
       </w:r>
     </w:p>
-    <w:p/>
-    <w:p/>
-    <w:p/>
-    <w:p>
-      <w:r>
-        <w:br w:type="page"/>
-      </w:r>
-    </w:p>
-    <w:p/>
-    <w:p/>
-    <w:p/>
     <w:p>
       <w:pPr>
         <w:sectPr>
@@ -1462,14 +1774,137 @@
         </w:sectPr>
       </w:pPr>
     </w:p>
+    <w:tbl>
+      <w:tblPr>
+        <w:tblStyle w:val="TableGrid"/>
+        <w:tblW w:w="0" w:type="auto"/>
+        <w:tblLook w:val="04A0" w:firstRow="1" w:lastRow="0" w:firstColumn="1" w:lastColumn="0" w:noHBand="0" w:noVBand="1"/>
+      </w:tblPr>
+      <w:tblGrid>
+        <w:gridCol w:w="3549"/>
+        <w:gridCol w:w="3527"/>
+        <w:gridCol w:w="3581"/>
+        <w:gridCol w:w="3293"/>
+      </w:tblGrid>
+      <w:tr>
+        <w:tc>
+          <w:tcPr>
+            <w:tcW w:w="3549" w:type="dxa"/>
+          </w:tcPr>
+          <w:p>
+            <w:r>
+              <w:lastRenderedPageBreak/>
+              <w:t>Personal Impacts</w:t>
+            </w:r>
+          </w:p>
+        </w:tc>
+        <w:tc>
+          <w:tcPr>
+            <w:tcW w:w="3527" w:type="dxa"/>
+          </w:tcPr>
+          <w:p>
+            <w:r>
+              <w:t>Social Impacts</w:t>
+            </w:r>
+          </w:p>
+        </w:tc>
+        <w:tc>
+          <w:tcPr>
+            <w:tcW w:w="3581" w:type="dxa"/>
+          </w:tcPr>
+          <w:p>
+            <w:r>
+              <w:t>Economic Impacts</w:t>
+            </w:r>
+          </w:p>
+        </w:tc>
+        <w:tc>
+          <w:tcPr>
+            <w:tcW w:w="3293" w:type="dxa"/>
+          </w:tcPr>
+          <w:p>
+            <w:r>
+              <w:t>Legal Impacts</w:t>
+            </w:r>
+          </w:p>
+        </w:tc>
+      </w:tr>
+      <w:tr>
+        <w:tc>
+          <w:tcPr>
+            <w:tcW w:w="3549" w:type="dxa"/>
+          </w:tcPr>
+          <w:p/>
+        </w:tc>
+        <w:tc>
+          <w:tcPr>
+            <w:tcW w:w="3527" w:type="dxa"/>
+          </w:tcPr>
+          <w:p>
+            <w:pPr>
+              <w:pStyle w:val="ListParagraph"/>
+              <w:numPr>
+                <w:ilvl w:val="0"/>
+                <w:numId w:val="2"/>
+              </w:numPr>
+            </w:pPr>
+            <w:bookmarkStart w:id="0" w:name="_GoBack"/>
+            <w:bookmarkEnd w:id="0"/>
+          </w:p>
+        </w:tc>
+        <w:tc>
+          <w:tcPr>
+            <w:tcW w:w="3581" w:type="dxa"/>
+          </w:tcPr>
+          <w:p>
+            <w:pPr>
+              <w:pStyle w:val="ListParagraph"/>
+              <w:numPr>
+                <w:ilvl w:val="0"/>
+                <w:numId w:val="2"/>
+              </w:numPr>
+            </w:pPr>
+            <w:r>
+              <w:t>Costly to train each courier driver on how to use the system that allows for changing status of each individual article when delivered</w:t>
+            </w:r>
+          </w:p>
+          <w:p>
+            <w:pPr>
+              <w:pStyle w:val="ListParagraph"/>
+              <w:numPr>
+                <w:ilvl w:val="0"/>
+                <w:numId w:val="2"/>
+              </w:numPr>
+            </w:pPr>
+          </w:p>
+        </w:tc>
+        <w:tc>
+          <w:tcPr>
+            <w:tcW w:w="3293" w:type="dxa"/>
+          </w:tcPr>
+          <w:p>
+            <w:pPr>
+              <w:pStyle w:val="ListParagraph"/>
+              <w:numPr>
+                <w:ilvl w:val="0"/>
+                <w:numId w:val="2"/>
+              </w:numPr>
+            </w:pPr>
+            <w:r>
+              <w:t>Loss of tracking for the individual articles could leave unwanted legal disputes</w:t>
+            </w:r>
+          </w:p>
+        </w:tc>
+      </w:tr>
+    </w:tbl>
     <w:p/>
     <w:p/>
-    <w:p>
-      <w:r>
-        <w:br w:type="page"/>
-      </w:r>
-    </w:p>
     <w:p/>
+    <w:p>
+      <w:r>
+        <w:t>The web-application prototype for the Local Freight Services is a rough draft of a possible design for the website’s front and back-ends. However, the prototype lacks all the features that would have been beneficial for the consumers, employees and overarching company. The code that was used for the initial prototype does not contain efficient programming which may cause unnecessary strain on the client or server whether its due to over processing or unnecessary code. Some improvements for the Local Freight Services web-application would be better public navigation to a separate tracking page, and weight calculation page. Signing In and the staff dashboard could be revamped to allow for a more secure process for logging in as the current system that processes the login is very basic and may be easily overwhelmed or possibly infiltrated. Over time some future improvements may include accepting non-tracked packages to relieve the delay between changing statuses of each article, public page being more user-friendly, and notifications for consumers who would like to have instant notifications for their tracking.</w:t>
+      </w:r>
+    </w:p>
     <w:sectPr>
       <w:headerReference w:type="default" r:id="rId42"/>
       <w:pgSz w:w="16840" w:h="11900" w:orient="landscape"/>
@@ -1524,14 +1959,8 @@
   <w:p>
     <w:pPr>
       <w:pStyle w:val="Header"/>
-      <w:rPr>
-        <w:lang w:val="en-AU"/>
-      </w:rPr>
     </w:pPr>
     <w:r>
-      <w:rPr>
-        <w:lang w:val="en-AU"/>
-      </w:rPr>
       <w:t xml:space="preserve">This A3 page must include a </w:t>
     </w:r>
     <w:r>
@@ -1539,7 +1968,6 @@
         <w:b/>
         <w:bCs/>
         <w:u w:val="single"/>
-        <w:lang w:val="en-AU"/>
       </w:rPr>
       <w:t>mind</w:t>
     </w:r>
@@ -1548,7 +1976,6 @@
         <w:b/>
         <w:bCs/>
         <w:u w:val="single"/>
-        <w:lang w:val="en-AU"/>
       </w:rPr>
       <w:t xml:space="preserve"> </w:t>
     </w:r>
@@ -1557,7 +1984,6 @@
         <w:b/>
         <w:bCs/>
         <w:u w:val="single"/>
-        <w:lang w:val="en-AU"/>
       </w:rPr>
       <w:t>map</w:t>
     </w:r>
@@ -1565,28 +1991,18 @@
       <w:rPr>
         <w:b/>
         <w:bCs/>
-        <w:lang w:val="en-AU"/>
       </w:rPr>
       <w:t xml:space="preserve"> </w:t>
     </w:r>
     <w:r>
-      <w:rPr>
-        <w:lang w:val="en-AU"/>
-      </w:rPr>
       <w:t>that explores the Local Freight Services task to identify requirements.</w:t>
     </w:r>
   </w:p>
   <w:p>
     <w:pPr>
       <w:pStyle w:val="Header"/>
-      <w:rPr>
-        <w:lang w:val="en-AU"/>
-      </w:rPr>
     </w:pPr>
     <w:r>
-      <w:rPr>
-        <w:lang w:val="en-AU"/>
-      </w:rPr>
       <w:t>Optionally, you may include a small technology stack or system architecture diagram here:</w:t>
     </w:r>
   </w:p>
@@ -1609,7 +2025,6 @@
       <w:rPr>
         <w:b/>
         <w:bCs/>
-        <w:lang w:val="en-AU"/>
       </w:rPr>
       <w:t>Testing</w:t>
     </w:r>
@@ -1617,20 +2032,13 @@
       <w:rPr>
         <w:b/>
         <w:bCs/>
-        <w:lang w:val="en-AU"/>
       </w:rPr>
       <w:t xml:space="preserve"> and evaluation </w:t>
     </w:r>
     <w:r>
-      <w:rPr>
-        <w:lang w:val="en-AU"/>
-      </w:rPr>
       <w:t>(2 pages).</w:t>
     </w:r>
     <w:r>
-      <w:rPr>
-        <w:lang w:val="en-AU"/>
-      </w:rPr>
       <w:t xml:space="preserve"> Throughout this entire document, you should be considering </w:t>
     </w:r>
     <w:r>
@@ -1707,9 +2115,6 @@
   <w:p>
     <w:pPr>
       <w:pStyle w:val="Header"/>
-      <w:rPr>
-        <w:lang w:val="en-AU"/>
-      </w:rPr>
     </w:pPr>
   </w:p>
 </w:hdr>
@@ -1720,14 +2125,8 @@
   <w:p>
     <w:pPr>
       <w:pStyle w:val="Header"/>
-      <w:rPr>
-        <w:lang w:val="en-AU"/>
-      </w:rPr>
     </w:pPr>
     <w:r>
-      <w:rPr>
-        <w:lang w:val="en-AU"/>
-      </w:rPr>
       <w:t xml:space="preserve">This A3 page must include a </w:t>
     </w:r>
     <w:r>
@@ -1735,7 +2134,6 @@
         <w:b/>
         <w:bCs/>
         <w:u w:val="single"/>
-        <w:lang w:val="en-AU"/>
       </w:rPr>
       <w:t>level 1 data</w:t>
     </w:r>
@@ -1744,14 +2142,10 @@
         <w:b/>
         <w:bCs/>
         <w:u w:val="single"/>
-        <w:lang w:val="en-AU"/>
       </w:rPr>
       <w:t xml:space="preserve"> flow diagram</w:t>
     </w:r>
     <w:r>
-      <w:rPr>
-        <w:lang w:val="en-AU"/>
-      </w:rPr>
       <w:t xml:space="preserve">, and an analysis of both </w:t>
     </w:r>
     <w:r>
@@ -1759,14 +2153,10 @@
         <w:b/>
         <w:bCs/>
         <w:u w:val="single"/>
-        <w:lang w:val="en-AU"/>
       </w:rPr>
       <w:t>prescribed</w:t>
     </w:r>
     <w:r>
-      <w:rPr>
-        <w:lang w:val="en-AU"/>
-      </w:rPr>
       <w:t xml:space="preserve"> and </w:t>
     </w:r>
     <w:r>
@@ -1774,14 +2164,12 @@
         <w:b/>
         <w:bCs/>
         <w:u w:val="single"/>
-        <w:lang w:val="en-AU"/>
       </w:rPr>
       <w:t>self-determined</w:t>
     </w:r>
     <w:r>
       <w:rPr>
         <w:u w:val="single"/>
-        <w:lang w:val="en-AU"/>
       </w:rPr>
       <w:t xml:space="preserve"> </w:t>
     </w:r>
@@ -1790,28 +2178,18 @@
         <w:b/>
         <w:bCs/>
         <w:u w:val="single"/>
-        <w:lang w:val="en-AU"/>
       </w:rPr>
       <w:t>criteria</w:t>
     </w:r>
     <w:r>
-      <w:rPr>
-        <w:lang w:val="en-AU"/>
-      </w:rPr>
       <w:t xml:space="preserve"> for (later) evaluation. Your analysis of criteria should be taken from the stimulus, mind map and data flow diagram.</w:t>
     </w:r>
   </w:p>
   <w:p>
     <w:pPr>
       <w:pStyle w:val="Header"/>
-      <w:rPr>
-        <w:lang w:val="en-AU"/>
-      </w:rPr>
     </w:pPr>
     <w:r>
-      <w:rPr>
-        <w:lang w:val="en-AU"/>
-      </w:rPr>
       <w:t>Optionally, you may include a brief point analysis of the assumptions, risks, disclaimers, constraints and / or limitations of the problem(s) here:</w:t>
     </w:r>
   </w:p>
@@ -1828,14 +2206,8 @@
   <w:p>
     <w:pPr>
       <w:pStyle w:val="Header"/>
-      <w:rPr>
-        <w:lang w:val="en-AU"/>
-      </w:rPr>
     </w:pPr>
     <w:r>
-      <w:rPr>
-        <w:lang w:val="en-AU"/>
-      </w:rPr>
       <w:t xml:space="preserve">This A3 page must include </w:t>
     </w:r>
     <w:r>
@@ -1843,28 +2215,18 @@
         <w:b/>
         <w:bCs/>
         <w:u w:val="single"/>
-        <w:lang w:val="en-AU"/>
       </w:rPr>
       <w:t>annotated GUI designs</w:t>
     </w:r>
     <w:r>
-      <w:rPr>
-        <w:lang w:val="en-AU"/>
-      </w:rPr>
       <w:t>. These designs will span two pages.</w:t>
     </w:r>
   </w:p>
   <w:p>
     <w:pPr>
       <w:pStyle w:val="Header"/>
-      <w:rPr>
-        <w:lang w:val="en-AU"/>
-      </w:rPr>
     </w:pPr>
     <w:r>
-      <w:rPr>
-        <w:lang w:val="en-AU"/>
-      </w:rPr>
       <w:t>Optionally, you may include a site map here:</w:t>
     </w:r>
   </w:p>
@@ -1881,14 +2243,8 @@
   <w:p>
     <w:pPr>
       <w:pStyle w:val="Header"/>
-      <w:rPr>
-        <w:lang w:val="en-AU"/>
-      </w:rPr>
     </w:pPr>
     <w:r>
-      <w:rPr>
-        <w:lang w:val="en-AU"/>
-      </w:rPr>
       <w:t xml:space="preserve">This A3 page will continue the </w:t>
     </w:r>
     <w:r>
@@ -1896,56 +2252,36 @@
         <w:b/>
         <w:bCs/>
         <w:u w:val="single"/>
-        <w:lang w:val="en-AU"/>
       </w:rPr>
       <w:t>annotated GUI designs</w:t>
     </w:r>
     <w:r>
-      <w:rPr>
-        <w:lang w:val="en-AU"/>
-      </w:rPr>
       <w:t xml:space="preserve"> from the previous page.</w:t>
     </w:r>
   </w:p>
   <w:p>
     <w:pPr>
       <w:pStyle w:val="Header"/>
-      <w:rPr>
-        <w:lang w:val="en-AU"/>
-      </w:rPr>
     </w:pPr>
     <w:r>
-      <w:rPr>
-        <w:lang w:val="en-AU"/>
-      </w:rPr>
       <w:t xml:space="preserve">For a better result, it is recommended that you explicitly research and apply </w:t>
     </w:r>
     <w:r>
       <w:rPr>
         <w:i/>
         <w:iCs/>
-        <w:lang w:val="en-AU"/>
       </w:rPr>
       <w:t>web usability and accessibility principles</w:t>
     </w:r>
     <w:r>
-      <w:rPr>
-        <w:lang w:val="en-AU"/>
-      </w:rPr>
       <w:t xml:space="preserve"> to </w:t>
     </w:r>
     <w:proofErr w:type="gramStart"/>
     <w:r>
-      <w:rPr>
-        <w:lang w:val="en-AU"/>
-      </w:rPr>
       <w:t>all of</w:t>
     </w:r>
     <w:proofErr w:type="gramEnd"/>
     <w:r>
-      <w:rPr>
-        <w:lang w:val="en-AU"/>
-      </w:rPr>
       <w:t xml:space="preserve"> your designs: </w:t>
     </w:r>
   </w:p>
@@ -1962,14 +2298,8 @@
   <w:p>
     <w:pPr>
       <w:pStyle w:val="Header"/>
-      <w:rPr>
-        <w:lang w:val="en-AU"/>
-      </w:rPr>
     </w:pPr>
     <w:r>
-      <w:rPr>
-        <w:lang w:val="en-AU"/>
-      </w:rPr>
       <w:t xml:space="preserve">This A3 page will commence an </w:t>
     </w:r>
     <w:r>
@@ -1977,12 +2307,25 @@
         <w:rFonts w:ascii="AppleSystemUIFont" w:hAnsi="AppleSystemUIFont" w:cs="AppleSystemUIFont"/>
         <w:color w:val="353535"/>
       </w:rPr>
-      <w:t>identification, analysis and evaluation of available and required data that will span two pages. On this page, identify and analyze the data requirements to generate an</w:t>
-    </w:r>
-    <w:r>
-      <w:rPr>
-        <w:lang w:val="en-AU"/>
-      </w:rPr>
+      <w:t xml:space="preserve">identification, analysis and evaluation of available and required data that will span two pages. On this page, identify and </w:t>
+    </w:r>
+    <w:proofErr w:type="spellStart"/>
+    <w:r>
+      <w:rPr>
+        <w:rFonts w:ascii="AppleSystemUIFont" w:hAnsi="AppleSystemUIFont" w:cs="AppleSystemUIFont"/>
+        <w:color w:val="353535"/>
+      </w:rPr>
+      <w:t>analyze</w:t>
+    </w:r>
+    <w:proofErr w:type="spellEnd"/>
+    <w:r>
+      <w:rPr>
+        <w:rFonts w:ascii="AppleSystemUIFont" w:hAnsi="AppleSystemUIFont" w:cs="AppleSystemUIFont"/>
+        <w:color w:val="353535"/>
+      </w:rPr>
+      <w:t xml:space="preserve"> the data requirements to generate an</w:t>
+    </w:r>
+    <w:r>
       <w:t xml:space="preserve"> </w:t>
     </w:r>
     <w:r>
@@ -1990,42 +2333,28 @@
         <w:b/>
         <w:bCs/>
         <w:u w:val="single"/>
-        <w:lang w:val="en-AU"/>
       </w:rPr>
       <w:t>Entity Relationship Diagram</w:t>
     </w:r>
     <w:r>
-      <w:rPr>
-        <w:lang w:val="en-AU"/>
-      </w:rPr>
       <w:t xml:space="preserve"> using </w:t>
     </w:r>
     <w:r>
       <w:rPr>
         <w:i/>
         <w:iCs/>
-        <w:lang w:val="en-AU"/>
       </w:rPr>
       <w:t>crow’s foot notation</w:t>
     </w:r>
     <w:r>
-      <w:rPr>
-        <w:lang w:val="en-AU"/>
-      </w:rPr>
       <w:t>.</w:t>
     </w:r>
   </w:p>
   <w:p>
     <w:pPr>
       <w:pStyle w:val="Header"/>
-      <w:rPr>
-        <w:lang w:val="en-AU"/>
-      </w:rPr>
     </w:pPr>
     <w:r>
-      <w:rPr>
-        <w:lang w:val="en-AU"/>
-      </w:rPr>
       <w:t>Optionally, you may wish to indicate data types, default or null values, as well as primary / foreign keys and uniqueness constraints:</w:t>
     </w:r>
   </w:p>
@@ -2037,14 +2366,8 @@
   <w:p>
     <w:pPr>
       <w:pStyle w:val="Header"/>
-      <w:rPr>
-        <w:lang w:val="en-AU"/>
-      </w:rPr>
     </w:pPr>
     <w:r>
-      <w:rPr>
-        <w:lang w:val="en-AU"/>
-      </w:rPr>
       <w:t xml:space="preserve">This A3 page continues the </w:t>
     </w:r>
     <w:r>
@@ -2055,9 +2378,6 @@
       <w:t>identification, analysis and evaluation of available and required data. On this page, detail the</w:t>
     </w:r>
     <w:r>
-      <w:rPr>
-        <w:lang w:val="en-AU"/>
-      </w:rPr>
       <w:t xml:space="preserve"> </w:t>
     </w:r>
     <w:r>
@@ -2065,7 +2385,6 @@
         <w:b/>
         <w:bCs/>
         <w:u w:val="single"/>
-        <w:lang w:val="en-AU"/>
       </w:rPr>
       <w:t>SQ</w:t>
     </w:r>
@@ -2074,14 +2393,10 @@
         <w:b/>
         <w:bCs/>
         <w:u w:val="single"/>
-        <w:lang w:val="en-AU"/>
       </w:rPr>
       <w:t>L statements</w:t>
     </w:r>
     <w:r>
-      <w:rPr>
-        <w:lang w:val="en-AU"/>
-      </w:rPr>
       <w:t xml:space="preserve"> that </w:t>
     </w:r>
     <w:r>
@@ -2092,9 +2407,6 @@
       <w:t xml:space="preserve">will store, retrieve and manipulate table relations using </w:t>
     </w:r>
     <w:r>
-      <w:rPr>
-        <w:lang w:val="en-AU"/>
-      </w:rPr>
       <w:t>CREATE, INSERT, SELECT, UPDATE and DELETE statements. Identify the purpose of implementation for each. Optionally, you may wish to indicate the page interactions or events that will trigger the corresponding statement(s):</w:t>
     </w:r>
   </w:p>
@@ -2106,14 +2418,8 @@
   <w:p>
     <w:pPr>
       <w:pStyle w:val="Header"/>
-      <w:rPr>
-        <w:lang w:val="en-AU"/>
-      </w:rPr>
     </w:pPr>
     <w:r>
-      <w:rPr>
-        <w:lang w:val="en-AU"/>
-      </w:rPr>
       <w:t xml:space="preserve">This A3 page must contain modular </w:t>
     </w:r>
     <w:r>
@@ -2121,64 +2427,38 @@
         <w:b/>
         <w:bCs/>
         <w:u w:val="single"/>
-        <w:lang w:val="en-AU"/>
       </w:rPr>
       <w:t>algorithms</w:t>
     </w:r>
     <w:r>
-      <w:rPr>
-        <w:lang w:val="en-AU"/>
-      </w:rPr>
       <w:t xml:space="preserve"> using correct </w:t>
     </w:r>
     <w:r>
       <w:rPr>
         <w:i/>
         <w:iCs/>
-        <w:lang w:val="en-AU"/>
       </w:rPr>
       <w:t>pseudocode</w:t>
     </w:r>
     <w:r>
-      <w:rPr>
-        <w:lang w:val="en-AU"/>
-      </w:rPr>
       <w:t xml:space="preserve"> standards that illustrate the computational thought behind the client or server-side functionality for your application. Algorithms may include processing unknown quantities or volumes of data, form validation techniques, or calculations / operations involving sorting, searching or sequencing. </w:t>
     </w:r>
     <w:r>
-      <w:rPr>
-        <w:lang w:val="en-AU"/>
-      </w:rPr>
       <w:t xml:space="preserve">Be discerning with </w:t>
     </w:r>
     <w:r>
-      <w:rPr>
-        <w:lang w:val="en-AU"/>
-      </w:rPr>
       <w:t>your</w:t>
     </w:r>
     <w:r>
-      <w:rPr>
-        <w:lang w:val="en-AU"/>
-      </w:rPr>
       <w:t xml:space="preserve"> </w:t>
     </w:r>
     <w:r>
-      <w:rPr>
-        <w:lang w:val="en-AU"/>
-      </w:rPr>
       <w:t xml:space="preserve">selection of </w:t>
     </w:r>
     <w:r>
-      <w:rPr>
-        <w:lang w:val="en-AU"/>
-      </w:rPr>
       <w:t>algorithms</w:t>
     </w:r>
     <w:r>
-      <w:rPr>
-        <w:lang w:val="en-AU"/>
-      </w:rPr>
       <w:t>:</w:t>
     </w:r>
   </w:p>
@@ -2190,14 +2470,8 @@
   <w:p>
     <w:pPr>
       <w:pStyle w:val="Header"/>
-      <w:rPr>
-        <w:lang w:val="en-AU"/>
-      </w:rPr>
     </w:pPr>
     <w:r>
-      <w:rPr>
-        <w:lang w:val="en-AU"/>
-      </w:rPr>
       <w:t xml:space="preserve">This A3 page illustrates </w:t>
     </w:r>
     <w:r>
@@ -2205,26 +2479,16 @@
         <w:b/>
         <w:bCs/>
         <w:u w:val="single"/>
-        <w:lang w:val="en-AU"/>
       </w:rPr>
       <w:t>a coded wireframe</w:t>
     </w:r>
     <w:r>
-      <w:rPr>
-        <w:lang w:val="en-AU"/>
-      </w:rPr>
       <w:t xml:space="preserve"> generation </w:t>
     </w:r>
     <w:r>
-      <w:rPr>
-        <w:lang w:val="en-AU"/>
-      </w:rPr>
       <w:t>of the user interface</w:t>
     </w:r>
     <w:r>
-      <w:rPr>
-        <w:lang w:val="en-AU"/>
-      </w:rPr>
       <w:t xml:space="preserve">, with server-side and dynamic html elements left to implement. Continue to evidence refinements, as well as the </w:t>
     </w:r>
     <w:r>
@@ -2232,14 +2496,10 @@
         <w:b/>
         <w:bCs/>
         <w:u w:val="single"/>
-        <w:lang w:val="en-AU"/>
       </w:rPr>
       <w:t>algorithms</w:t>
     </w:r>
     <w:r>
-      <w:rPr>
-        <w:lang w:val="en-AU"/>
-      </w:rPr>
       <w:t xml:space="preserve"> from the previous page. Ideally you should indicate the page interactions or events that will trigger the corresponding algorithmic modules:</w:t>
     </w:r>
   </w:p>
@@ -2259,9 +2519,6 @@
       </w:rPr>
     </w:pPr>
     <w:r>
-      <w:rPr>
-        <w:lang w:val="en-AU"/>
-      </w:rPr>
       <w:t xml:space="preserve">Generation of code, which includes </w:t>
     </w:r>
     <w:r>
@@ -2275,9 +2532,6 @@
   <w:p>
     <w:pPr>
       <w:pStyle w:val="Header"/>
-      <w:rPr>
-        <w:lang w:val="en-AU"/>
-      </w:rPr>
     </w:pPr>
   </w:p>
 </w:hdr>
@@ -2343,8 +2597,123 @@
       <w:lvlJc w:val="left"/>
     </w:lvl>
   </w:abstractNum>
+  <w:abstractNum w:abstractNumId="1" w15:restartNumberingAfterBreak="0">
+    <w:nsid w:val="0DA17B9C"/>
+    <w:multiLevelType w:val="hybridMultilevel"/>
+    <w:tmpl w:val="22FC8204"/>
+    <w:lvl w:ilvl="0" w:tplc="DBA4DB92">
+      <w:numFmt w:val="bullet"/>
+      <w:lvlText w:val="-"/>
+      <w:lvlJc w:val="left"/>
+      <w:pPr>
+        <w:ind w:left="720" w:hanging="360"/>
+      </w:pPr>
+      <w:rPr>
+        <w:rFonts w:ascii="Calibri" w:eastAsiaTheme="minorHAnsi" w:hAnsi="Calibri" w:cs="Calibri" w:hint="default"/>
+      </w:rPr>
+    </w:lvl>
+    <w:lvl w:ilvl="1" w:tplc="04090003" w:tentative="1">
+      <w:start w:val="1"/>
+      <w:numFmt w:val="bullet"/>
+      <w:lvlText w:val="o"/>
+      <w:lvlJc w:val="left"/>
+      <w:pPr>
+        <w:ind w:left="1440" w:hanging="360"/>
+      </w:pPr>
+      <w:rPr>
+        <w:rFonts w:ascii="Courier New" w:hAnsi="Courier New" w:cs="Courier New" w:hint="default"/>
+      </w:rPr>
+    </w:lvl>
+    <w:lvl w:ilvl="2" w:tplc="04090005" w:tentative="1">
+      <w:start w:val="1"/>
+      <w:numFmt w:val="bullet"/>
+      <w:lvlText w:val=""/>
+      <w:lvlJc w:val="left"/>
+      <w:pPr>
+        <w:ind w:left="2160" w:hanging="360"/>
+      </w:pPr>
+      <w:rPr>
+        <w:rFonts w:ascii="Wingdings" w:hAnsi="Wingdings" w:hint="default"/>
+      </w:rPr>
+    </w:lvl>
+    <w:lvl w:ilvl="3" w:tplc="04090001" w:tentative="1">
+      <w:start w:val="1"/>
+      <w:numFmt w:val="bullet"/>
+      <w:lvlText w:val=""/>
+      <w:lvlJc w:val="left"/>
+      <w:pPr>
+        <w:ind w:left="2880" w:hanging="360"/>
+      </w:pPr>
+      <w:rPr>
+        <w:rFonts w:ascii="Symbol" w:hAnsi="Symbol" w:hint="default"/>
+      </w:rPr>
+    </w:lvl>
+    <w:lvl w:ilvl="4" w:tplc="04090003" w:tentative="1">
+      <w:start w:val="1"/>
+      <w:numFmt w:val="bullet"/>
+      <w:lvlText w:val="o"/>
+      <w:lvlJc w:val="left"/>
+      <w:pPr>
+        <w:ind w:left="3600" w:hanging="360"/>
+      </w:pPr>
+      <w:rPr>
+        <w:rFonts w:ascii="Courier New" w:hAnsi="Courier New" w:cs="Courier New" w:hint="default"/>
+      </w:rPr>
+    </w:lvl>
+    <w:lvl w:ilvl="5" w:tplc="04090005" w:tentative="1">
+      <w:start w:val="1"/>
+      <w:numFmt w:val="bullet"/>
+      <w:lvlText w:val=""/>
+      <w:lvlJc w:val="left"/>
+      <w:pPr>
+        <w:ind w:left="4320" w:hanging="360"/>
+      </w:pPr>
+      <w:rPr>
+        <w:rFonts w:ascii="Wingdings" w:hAnsi="Wingdings" w:hint="default"/>
+      </w:rPr>
+    </w:lvl>
+    <w:lvl w:ilvl="6" w:tplc="04090001" w:tentative="1">
+      <w:start w:val="1"/>
+      <w:numFmt w:val="bullet"/>
+      <w:lvlText w:val=""/>
+      <w:lvlJc w:val="left"/>
+      <w:pPr>
+        <w:ind w:left="5040" w:hanging="360"/>
+      </w:pPr>
+      <w:rPr>
+        <w:rFonts w:ascii="Symbol" w:hAnsi="Symbol" w:hint="default"/>
+      </w:rPr>
+    </w:lvl>
+    <w:lvl w:ilvl="7" w:tplc="04090003" w:tentative="1">
+      <w:start w:val="1"/>
+      <w:numFmt w:val="bullet"/>
+      <w:lvlText w:val="o"/>
+      <w:lvlJc w:val="left"/>
+      <w:pPr>
+        <w:ind w:left="5760" w:hanging="360"/>
+      </w:pPr>
+      <w:rPr>
+        <w:rFonts w:ascii="Courier New" w:hAnsi="Courier New" w:cs="Courier New" w:hint="default"/>
+      </w:rPr>
+    </w:lvl>
+    <w:lvl w:ilvl="8" w:tplc="04090005" w:tentative="1">
+      <w:start w:val="1"/>
+      <w:numFmt w:val="bullet"/>
+      <w:lvlText w:val=""/>
+      <w:lvlJc w:val="left"/>
+      <w:pPr>
+        <w:ind w:left="6480" w:hanging="360"/>
+      </w:pPr>
+      <w:rPr>
+        <w:rFonts w:ascii="Wingdings" w:hAnsi="Wingdings" w:hint="default"/>
+      </w:rPr>
+    </w:lvl>
+  </w:abstractNum>
   <w:num w:numId="1">
     <w:abstractNumId w:val="0"/>
+  </w:num>
+  <w:num w:numId="2">
+    <w:abstractNumId w:val="1"/>
   </w:num>
 </w:numbering>
 </file>
@@ -2742,6 +3111,9 @@
   <w:style w:type="paragraph" w:default="1" w:styleId="Normal">
     <w:name w:val="Normal"/>
     <w:qFormat/>
+    <w:rPr>
+      <w:lang w:val="en-AU"/>
+    </w:rPr>
   </w:style>
   <w:style w:type="character" w:default="1" w:styleId="DefaultParagraphFont">
     <w:name w:val="Default Paragraph Font"/>
@@ -2871,7 +3243,7 @@
       <w:rFonts w:ascii="Courier New" w:eastAsia="Times New Roman" w:hAnsi="Courier New" w:cs="Courier New"/>
       <w:sz w:val="20"/>
       <w:szCs w:val="20"/>
-      <w:lang w:val="en-AU" w:eastAsia="en-AU"/>
+      <w:lang w:eastAsia="en-AU"/>
     </w:rPr>
   </w:style>
   <w:style w:type="character" w:customStyle="1" w:styleId="HTMLPreformattedChar">
@@ -2887,6 +3259,33 @@
       <w:szCs w:val="20"/>
       <w:lang w:val="en-AU" w:eastAsia="en-AU"/>
     </w:rPr>
+  </w:style>
+  <w:style w:type="table" w:styleId="TableGrid">
+    <w:name w:val="Table Grid"/>
+    <w:basedOn w:val="TableNormal"/>
+    <w:uiPriority w:val="39"/>
+    <w:rsid w:val="00BF23E4"/>
+    <w:tblPr>
+      <w:tblBorders>
+        <w:top w:val="single" w:sz="4" w:space="0" w:color="auto"/>
+        <w:left w:val="single" w:sz="4" w:space="0" w:color="auto"/>
+        <w:bottom w:val="single" w:sz="4" w:space="0" w:color="auto"/>
+        <w:right w:val="single" w:sz="4" w:space="0" w:color="auto"/>
+        <w:insideH w:val="single" w:sz="4" w:space="0" w:color="auto"/>
+        <w:insideV w:val="single" w:sz="4" w:space="0" w:color="auto"/>
+      </w:tblBorders>
+    </w:tblPr>
+  </w:style>
+  <w:style w:type="paragraph" w:styleId="ListParagraph">
+    <w:name w:val="List Paragraph"/>
+    <w:basedOn w:val="Normal"/>
+    <w:uiPriority w:val="34"/>
+    <w:qFormat/>
+    <w:rsid w:val="00630153"/>
+    <w:pPr>
+      <w:ind w:left="720"/>
+      <w:contextualSpacing/>
+    </w:pPr>
   </w:style>
 </w:styles>
 </file>
@@ -3191,7 +3590,7 @@
 </file>
 
 <file path=customXml/itemProps1.xml><?xml version="1.0" encoding="utf-8"?>
-<ds:datastoreItem xmlns:ds="http://schemas.openxmlformats.org/officeDocument/2006/customXml" ds:itemID="{11BC3387-E8AE-44F7-9CDB-A0D4F4E5310D}">
+<ds:datastoreItem xmlns:ds="http://schemas.openxmlformats.org/officeDocument/2006/customXml" ds:itemID="{85B3BF1E-B17E-4B42-990A-D0631F3E7E71}">
   <ds:schemaRefs>
     <ds:schemaRef ds:uri="http://schemas.openxmlformats.org/officeDocument/2006/bibliography"/>
   </ds:schemaRefs>

</xml_diff>